<commit_message>
bd: <<lab1.1>>: some corrections, report update
</commit_message>
<xml_diff>
--- a/Database/lab1_1/lab1_1_report.docx
+++ b/Database/lab1_1/lab1_1_report.docx
@@ -16,7 +16,9 @@
         </w:rPr>
       </w:pPr>
       <w:r>
-        <w:rPr/>
+        <w:rPr>
+          <w:lang w:val="ru-RU"/>
+        </w:rPr>
       </w:r>
     </w:p>
     <w:p>
@@ -58,7 +60,9 @@
         </w:rPr>
       </w:pPr>
       <w:r>
-        <w:rPr/>
+        <w:rPr>
+          <w:lang w:val="ru-RU"/>
+        </w:rPr>
       </w:r>
     </w:p>
     <w:p>
@@ -459,12 +463,12 @@
           <wp:anchor behindDoc="0" distT="0" distB="0" distL="0" distR="0" simplePos="0" locked="0" layoutInCell="1" allowOverlap="1" relativeHeight="2">
             <wp:simplePos x="0" y="0"/>
             <wp:positionH relativeFrom="column">
-              <wp:posOffset>0</wp:posOffset>
+              <wp:posOffset>-257810</wp:posOffset>
             </wp:positionH>
             <wp:positionV relativeFrom="paragraph">
               <wp:posOffset>635</wp:posOffset>
             </wp:positionV>
-            <wp:extent cx="6463665" cy="2391410"/>
+            <wp:extent cx="6579235" cy="2739390"/>
             <wp:effectExtent l="0" t="0" r="0" b="0"/>
             <wp:wrapSquare wrapText="largest"/>
             <wp:docPr id="1" name="Изображение1" descr=""/>
@@ -489,7 +493,7 @@
                   <pic:spPr bwMode="auto">
                     <a:xfrm>
                       <a:off x="0" y="0"/>
-                      <a:ext cx="6463665" cy="2391410"/>
+                      <a:ext cx="6579235" cy="2739390"/>
                     </a:xfrm>
                     <a:prstGeom prst="rect">
                       <a:avLst/>
@@ -504,12 +508,12 @@
           <wp:anchor behindDoc="0" distT="0" distB="0" distL="0" distR="0" simplePos="0" locked="0" layoutInCell="1" allowOverlap="1" relativeHeight="3">
             <wp:simplePos x="0" y="0"/>
             <wp:positionH relativeFrom="column">
-              <wp:posOffset>-243205</wp:posOffset>
+              <wp:posOffset>-177800</wp:posOffset>
             </wp:positionH>
             <wp:positionV relativeFrom="paragraph">
-              <wp:posOffset>2638425</wp:posOffset>
+              <wp:posOffset>2697480</wp:posOffset>
             </wp:positionV>
-            <wp:extent cx="6687185" cy="2921000"/>
+            <wp:extent cx="6598285" cy="2877185"/>
             <wp:effectExtent l="0" t="0" r="0" b="0"/>
             <wp:wrapSquare wrapText="largest"/>
             <wp:docPr id="2" name="Изображение2" descr=""/>
@@ -534,7 +538,7 @@
                   <pic:spPr bwMode="auto">
                     <a:xfrm>
                       <a:off x="0" y="0"/>
-                      <a:ext cx="6687185" cy="2921000"/>
+                      <a:ext cx="6598285" cy="2877185"/>
                     </a:xfrm>
                     <a:prstGeom prst="rect">
                       <a:avLst/>
@@ -554,6 +558,7 @@
       <w:pgNumType w:fmt="decimal"/>
       <w:formProt w:val="false"/>
       <w:textDirection w:val="lrTb"/>
+      <w:docGrid w:type="default" w:linePitch="100" w:charSpace="0"/>
     </w:sectPr>
   </w:body>
 </w:document>
@@ -671,6 +676,102 @@
         <w:rFonts w:cs="Symbol"/>
       </w:rPr>
     </w:lvl>
+    <w:lvl w:ilvl="1">
+      <w:start w:val="1"/>
+      <w:numFmt w:val="decimal"/>
+      <w:lvlText w:val="%2."/>
+      <w:lvlJc w:val="left"/>
+      <w:pPr>
+        <w:tabs>
+          <w:tab w:val="num" w:pos="1080"/>
+        </w:tabs>
+        <w:ind w:left="1080" w:hanging="360"/>
+      </w:pPr>
+    </w:lvl>
+    <w:lvl w:ilvl="2">
+      <w:start w:val="1"/>
+      <w:numFmt w:val="decimal"/>
+      <w:lvlText w:val="%3."/>
+      <w:lvlJc w:val="left"/>
+      <w:pPr>
+        <w:tabs>
+          <w:tab w:val="num" w:pos="1440"/>
+        </w:tabs>
+        <w:ind w:left="1440" w:hanging="360"/>
+      </w:pPr>
+    </w:lvl>
+    <w:lvl w:ilvl="3">
+      <w:start w:val="1"/>
+      <w:numFmt w:val="decimal"/>
+      <w:lvlText w:val="%4."/>
+      <w:lvlJc w:val="left"/>
+      <w:pPr>
+        <w:tabs>
+          <w:tab w:val="num" w:pos="1800"/>
+        </w:tabs>
+        <w:ind w:left="1800" w:hanging="360"/>
+      </w:pPr>
+    </w:lvl>
+    <w:lvl w:ilvl="4">
+      <w:start w:val="1"/>
+      <w:numFmt w:val="decimal"/>
+      <w:lvlText w:val="%5."/>
+      <w:lvlJc w:val="left"/>
+      <w:pPr>
+        <w:tabs>
+          <w:tab w:val="num" w:pos="2160"/>
+        </w:tabs>
+        <w:ind w:left="2160" w:hanging="360"/>
+      </w:pPr>
+    </w:lvl>
+    <w:lvl w:ilvl="5">
+      <w:start w:val="1"/>
+      <w:numFmt w:val="decimal"/>
+      <w:lvlText w:val="%6."/>
+      <w:lvlJc w:val="left"/>
+      <w:pPr>
+        <w:tabs>
+          <w:tab w:val="num" w:pos="2520"/>
+        </w:tabs>
+        <w:ind w:left="2520" w:hanging="360"/>
+      </w:pPr>
+    </w:lvl>
+    <w:lvl w:ilvl="6">
+      <w:start w:val="1"/>
+      <w:numFmt w:val="decimal"/>
+      <w:lvlText w:val="%7."/>
+      <w:lvlJc w:val="left"/>
+      <w:pPr>
+        <w:tabs>
+          <w:tab w:val="num" w:pos="2880"/>
+        </w:tabs>
+        <w:ind w:left="2880" w:hanging="360"/>
+      </w:pPr>
+    </w:lvl>
+    <w:lvl w:ilvl="7">
+      <w:start w:val="1"/>
+      <w:numFmt w:val="decimal"/>
+      <w:lvlText w:val="%8."/>
+      <w:lvlJc w:val="left"/>
+      <w:pPr>
+        <w:tabs>
+          <w:tab w:val="num" w:pos="3240"/>
+        </w:tabs>
+        <w:ind w:left="3240" w:hanging="360"/>
+      </w:pPr>
+    </w:lvl>
+    <w:lvl w:ilvl="8">
+      <w:start w:val="1"/>
+      <w:numFmt w:val="decimal"/>
+      <w:lvlText w:val="%9."/>
+      <w:lvlJc w:val="left"/>
+      <w:pPr>
+        <w:tabs>
+          <w:tab w:val="num" w:pos="3600"/>
+        </w:tabs>
+        <w:ind w:left="3600" w:hanging="360"/>
+      </w:pPr>
+    </w:lvl>
   </w:abstractNum>
   <w:abstractNum w:abstractNumId="3">
     <w:lvl w:ilvl="0">
@@ -684,7 +785,102 @@
         </w:tabs>
         <w:ind w:left="360" w:hanging="360"/>
       </w:pPr>
-      <w:rPr/>
+    </w:lvl>
+    <w:lvl w:ilvl="1">
+      <w:start w:val="1"/>
+      <w:numFmt w:val="decimal"/>
+      <w:lvlText w:val="%2."/>
+      <w:lvlJc w:val="left"/>
+      <w:pPr>
+        <w:tabs>
+          <w:tab w:val="num" w:pos="1080"/>
+        </w:tabs>
+        <w:ind w:left="1080" w:hanging="360"/>
+      </w:pPr>
+    </w:lvl>
+    <w:lvl w:ilvl="2">
+      <w:start w:val="1"/>
+      <w:numFmt w:val="decimal"/>
+      <w:lvlText w:val="%3."/>
+      <w:lvlJc w:val="left"/>
+      <w:pPr>
+        <w:tabs>
+          <w:tab w:val="num" w:pos="1440"/>
+        </w:tabs>
+        <w:ind w:left="1440" w:hanging="360"/>
+      </w:pPr>
+    </w:lvl>
+    <w:lvl w:ilvl="3">
+      <w:start w:val="1"/>
+      <w:numFmt w:val="decimal"/>
+      <w:lvlText w:val="%4."/>
+      <w:lvlJc w:val="left"/>
+      <w:pPr>
+        <w:tabs>
+          <w:tab w:val="num" w:pos="1800"/>
+        </w:tabs>
+        <w:ind w:left="1800" w:hanging="360"/>
+      </w:pPr>
+    </w:lvl>
+    <w:lvl w:ilvl="4">
+      <w:start w:val="1"/>
+      <w:numFmt w:val="decimal"/>
+      <w:lvlText w:val="%5."/>
+      <w:lvlJc w:val="left"/>
+      <w:pPr>
+        <w:tabs>
+          <w:tab w:val="num" w:pos="2160"/>
+        </w:tabs>
+        <w:ind w:left="2160" w:hanging="360"/>
+      </w:pPr>
+    </w:lvl>
+    <w:lvl w:ilvl="5">
+      <w:start w:val="1"/>
+      <w:numFmt w:val="decimal"/>
+      <w:lvlText w:val="%6."/>
+      <w:lvlJc w:val="left"/>
+      <w:pPr>
+        <w:tabs>
+          <w:tab w:val="num" w:pos="2520"/>
+        </w:tabs>
+        <w:ind w:left="2520" w:hanging="360"/>
+      </w:pPr>
+    </w:lvl>
+    <w:lvl w:ilvl="6">
+      <w:start w:val="1"/>
+      <w:numFmt w:val="decimal"/>
+      <w:lvlText w:val="%7."/>
+      <w:lvlJc w:val="left"/>
+      <w:pPr>
+        <w:tabs>
+          <w:tab w:val="num" w:pos="2880"/>
+        </w:tabs>
+        <w:ind w:left="2880" w:hanging="360"/>
+      </w:pPr>
+    </w:lvl>
+    <w:lvl w:ilvl="7">
+      <w:start w:val="1"/>
+      <w:numFmt w:val="decimal"/>
+      <w:lvlText w:val="%8."/>
+      <w:lvlJc w:val="left"/>
+      <w:pPr>
+        <w:tabs>
+          <w:tab w:val="num" w:pos="3240"/>
+        </w:tabs>
+        <w:ind w:left="3240" w:hanging="360"/>
+      </w:pPr>
+    </w:lvl>
+    <w:lvl w:ilvl="8">
+      <w:start w:val="1"/>
+      <w:numFmt w:val="decimal"/>
+      <w:lvlText w:val="%9."/>
+      <w:lvlJc w:val="left"/>
+      <w:pPr>
+        <w:tabs>
+          <w:tab w:val="num" w:pos="3600"/>
+        </w:tabs>
+        <w:ind w:left="3600" w:hanging="360"/>
+      </w:pPr>
     </w:lvl>
   </w:abstractNum>
   <w:abstractNum w:abstractNumId="4">
@@ -704,6 +900,102 @@
         <w:rFonts w:cs="Symbol"/>
       </w:rPr>
     </w:lvl>
+    <w:lvl w:ilvl="1">
+      <w:start w:val="1"/>
+      <w:numFmt w:val="decimal"/>
+      <w:lvlText w:val="%2."/>
+      <w:lvlJc w:val="left"/>
+      <w:pPr>
+        <w:tabs>
+          <w:tab w:val="num" w:pos="1080"/>
+        </w:tabs>
+        <w:ind w:left="1080" w:hanging="360"/>
+      </w:pPr>
+    </w:lvl>
+    <w:lvl w:ilvl="2">
+      <w:start w:val="1"/>
+      <w:numFmt w:val="decimal"/>
+      <w:lvlText w:val="%3."/>
+      <w:lvlJc w:val="left"/>
+      <w:pPr>
+        <w:tabs>
+          <w:tab w:val="num" w:pos="1440"/>
+        </w:tabs>
+        <w:ind w:left="1440" w:hanging="360"/>
+      </w:pPr>
+    </w:lvl>
+    <w:lvl w:ilvl="3">
+      <w:start w:val="1"/>
+      <w:numFmt w:val="decimal"/>
+      <w:lvlText w:val="%4."/>
+      <w:lvlJc w:val="left"/>
+      <w:pPr>
+        <w:tabs>
+          <w:tab w:val="num" w:pos="1800"/>
+        </w:tabs>
+        <w:ind w:left="1800" w:hanging="360"/>
+      </w:pPr>
+    </w:lvl>
+    <w:lvl w:ilvl="4">
+      <w:start w:val="1"/>
+      <w:numFmt w:val="decimal"/>
+      <w:lvlText w:val="%5."/>
+      <w:lvlJc w:val="left"/>
+      <w:pPr>
+        <w:tabs>
+          <w:tab w:val="num" w:pos="2160"/>
+        </w:tabs>
+        <w:ind w:left="2160" w:hanging="360"/>
+      </w:pPr>
+    </w:lvl>
+    <w:lvl w:ilvl="5">
+      <w:start w:val="1"/>
+      <w:numFmt w:val="decimal"/>
+      <w:lvlText w:val="%6."/>
+      <w:lvlJc w:val="left"/>
+      <w:pPr>
+        <w:tabs>
+          <w:tab w:val="num" w:pos="2520"/>
+        </w:tabs>
+        <w:ind w:left="2520" w:hanging="360"/>
+      </w:pPr>
+    </w:lvl>
+    <w:lvl w:ilvl="6">
+      <w:start w:val="1"/>
+      <w:numFmt w:val="decimal"/>
+      <w:lvlText w:val="%7."/>
+      <w:lvlJc w:val="left"/>
+      <w:pPr>
+        <w:tabs>
+          <w:tab w:val="num" w:pos="2880"/>
+        </w:tabs>
+        <w:ind w:left="2880" w:hanging="360"/>
+      </w:pPr>
+    </w:lvl>
+    <w:lvl w:ilvl="7">
+      <w:start w:val="1"/>
+      <w:numFmt w:val="decimal"/>
+      <w:lvlText w:val="%8."/>
+      <w:lvlJc w:val="left"/>
+      <w:pPr>
+        <w:tabs>
+          <w:tab w:val="num" w:pos="3240"/>
+        </w:tabs>
+        <w:ind w:left="3240" w:hanging="360"/>
+      </w:pPr>
+    </w:lvl>
+    <w:lvl w:ilvl="8">
+      <w:start w:val="1"/>
+      <w:numFmt w:val="decimal"/>
+      <w:lvlText w:val="%9."/>
+      <w:lvlJc w:val="left"/>
+      <w:pPr>
+        <w:tabs>
+          <w:tab w:val="num" w:pos="3600"/>
+        </w:tabs>
+        <w:ind w:left="3600" w:hanging="360"/>
+      </w:pPr>
+    </w:lvl>
   </w:abstractNum>
   <w:abstractNum w:abstractNumId="5">
     <w:lvl w:ilvl="0">
@@ -722,6 +1014,102 @@
         <w:rFonts w:cs="Symbol"/>
       </w:rPr>
     </w:lvl>
+    <w:lvl w:ilvl="1">
+      <w:start w:val="1"/>
+      <w:numFmt w:val="decimal"/>
+      <w:lvlText w:val="%2."/>
+      <w:lvlJc w:val="left"/>
+      <w:pPr>
+        <w:tabs>
+          <w:tab w:val="num" w:pos="1080"/>
+        </w:tabs>
+        <w:ind w:left="1080" w:hanging="360"/>
+      </w:pPr>
+    </w:lvl>
+    <w:lvl w:ilvl="2">
+      <w:start w:val="1"/>
+      <w:numFmt w:val="decimal"/>
+      <w:lvlText w:val="%3."/>
+      <w:lvlJc w:val="left"/>
+      <w:pPr>
+        <w:tabs>
+          <w:tab w:val="num" w:pos="1440"/>
+        </w:tabs>
+        <w:ind w:left="1440" w:hanging="360"/>
+      </w:pPr>
+    </w:lvl>
+    <w:lvl w:ilvl="3">
+      <w:start w:val="1"/>
+      <w:numFmt w:val="decimal"/>
+      <w:lvlText w:val="%4."/>
+      <w:lvlJc w:val="left"/>
+      <w:pPr>
+        <w:tabs>
+          <w:tab w:val="num" w:pos="1800"/>
+        </w:tabs>
+        <w:ind w:left="1800" w:hanging="360"/>
+      </w:pPr>
+    </w:lvl>
+    <w:lvl w:ilvl="4">
+      <w:start w:val="1"/>
+      <w:numFmt w:val="decimal"/>
+      <w:lvlText w:val="%5."/>
+      <w:lvlJc w:val="left"/>
+      <w:pPr>
+        <w:tabs>
+          <w:tab w:val="num" w:pos="2160"/>
+        </w:tabs>
+        <w:ind w:left="2160" w:hanging="360"/>
+      </w:pPr>
+    </w:lvl>
+    <w:lvl w:ilvl="5">
+      <w:start w:val="1"/>
+      <w:numFmt w:val="decimal"/>
+      <w:lvlText w:val="%6."/>
+      <w:lvlJc w:val="left"/>
+      <w:pPr>
+        <w:tabs>
+          <w:tab w:val="num" w:pos="2520"/>
+        </w:tabs>
+        <w:ind w:left="2520" w:hanging="360"/>
+      </w:pPr>
+    </w:lvl>
+    <w:lvl w:ilvl="6">
+      <w:start w:val="1"/>
+      <w:numFmt w:val="decimal"/>
+      <w:lvlText w:val="%7."/>
+      <w:lvlJc w:val="left"/>
+      <w:pPr>
+        <w:tabs>
+          <w:tab w:val="num" w:pos="2880"/>
+        </w:tabs>
+        <w:ind w:left="2880" w:hanging="360"/>
+      </w:pPr>
+    </w:lvl>
+    <w:lvl w:ilvl="7">
+      <w:start w:val="1"/>
+      <w:numFmt w:val="decimal"/>
+      <w:lvlText w:val="%8."/>
+      <w:lvlJc w:val="left"/>
+      <w:pPr>
+        <w:tabs>
+          <w:tab w:val="num" w:pos="3240"/>
+        </w:tabs>
+        <w:ind w:left="3240" w:hanging="360"/>
+      </w:pPr>
+    </w:lvl>
+    <w:lvl w:ilvl="8">
+      <w:start w:val="1"/>
+      <w:numFmt w:val="decimal"/>
+      <w:lvlText w:val="%9."/>
+      <w:lvlJc w:val="left"/>
+      <w:pPr>
+        <w:tabs>
+          <w:tab w:val="num" w:pos="3600"/>
+        </w:tabs>
+        <w:ind w:left="3600" w:hanging="360"/>
+      </w:pPr>
+    </w:lvl>
   </w:abstractNum>
   <w:abstractNum w:abstractNumId="6">
     <w:lvl w:ilvl="0">
@@ -740,21 +1128,101 @@
         <w:rFonts w:cs="Symbol"/>
       </w:rPr>
     </w:lvl>
-  </w:abstractNum>
-  <w:abstractNum w:abstractNumId="7">
-    <w:lvl w:ilvl="0">
-      <w:numFmt w:val="bullet"/>
-      <w:lvlText w:val="-"/>
+    <w:lvl w:ilvl="1">
+      <w:start w:val="1"/>
+      <w:numFmt w:val="decimal"/>
+      <w:lvlText w:val="%2."/>
       <w:lvlJc w:val="left"/>
       <w:pPr>
         <w:tabs>
           <w:tab w:val="num" w:pos="1080"/>
         </w:tabs>
-        <w:ind w:left="0" w:hanging="-720"/>
-      </w:pPr>
-      <w:rPr>
-        <w:rFonts w:ascii="Liberation Serif" w:hAnsi="Liberation Serif" w:cs="Liberation Serif" w:hint="default"/>
-      </w:rPr>
+        <w:ind w:left="1080" w:hanging="360"/>
+      </w:pPr>
+    </w:lvl>
+    <w:lvl w:ilvl="2">
+      <w:start w:val="1"/>
+      <w:numFmt w:val="decimal"/>
+      <w:lvlText w:val="%3."/>
+      <w:lvlJc w:val="left"/>
+      <w:pPr>
+        <w:tabs>
+          <w:tab w:val="num" w:pos="1440"/>
+        </w:tabs>
+        <w:ind w:left="1440" w:hanging="360"/>
+      </w:pPr>
+    </w:lvl>
+    <w:lvl w:ilvl="3">
+      <w:start w:val="1"/>
+      <w:numFmt w:val="decimal"/>
+      <w:lvlText w:val="%4."/>
+      <w:lvlJc w:val="left"/>
+      <w:pPr>
+        <w:tabs>
+          <w:tab w:val="num" w:pos="1800"/>
+        </w:tabs>
+        <w:ind w:left="1800" w:hanging="360"/>
+      </w:pPr>
+    </w:lvl>
+    <w:lvl w:ilvl="4">
+      <w:start w:val="1"/>
+      <w:numFmt w:val="decimal"/>
+      <w:lvlText w:val="%5."/>
+      <w:lvlJc w:val="left"/>
+      <w:pPr>
+        <w:tabs>
+          <w:tab w:val="num" w:pos="2160"/>
+        </w:tabs>
+        <w:ind w:left="2160" w:hanging="360"/>
+      </w:pPr>
+    </w:lvl>
+    <w:lvl w:ilvl="5">
+      <w:start w:val="1"/>
+      <w:numFmt w:val="decimal"/>
+      <w:lvlText w:val="%6."/>
+      <w:lvlJc w:val="left"/>
+      <w:pPr>
+        <w:tabs>
+          <w:tab w:val="num" w:pos="2520"/>
+        </w:tabs>
+        <w:ind w:left="2520" w:hanging="360"/>
+      </w:pPr>
+    </w:lvl>
+    <w:lvl w:ilvl="6">
+      <w:start w:val="1"/>
+      <w:numFmt w:val="decimal"/>
+      <w:lvlText w:val="%7."/>
+      <w:lvlJc w:val="left"/>
+      <w:pPr>
+        <w:tabs>
+          <w:tab w:val="num" w:pos="2880"/>
+        </w:tabs>
+        <w:ind w:left="2880" w:hanging="360"/>
+      </w:pPr>
+    </w:lvl>
+    <w:lvl w:ilvl="7">
+      <w:start w:val="1"/>
+      <w:numFmt w:val="decimal"/>
+      <w:lvlText w:val="%8."/>
+      <w:lvlJc w:val="left"/>
+      <w:pPr>
+        <w:tabs>
+          <w:tab w:val="num" w:pos="3240"/>
+        </w:tabs>
+        <w:ind w:left="3240" w:hanging="360"/>
+      </w:pPr>
+    </w:lvl>
+    <w:lvl w:ilvl="8">
+      <w:start w:val="1"/>
+      <w:numFmt w:val="decimal"/>
+      <w:lvlText w:val="%9."/>
+      <w:lvlJc w:val="left"/>
+      <w:pPr>
+        <w:tabs>
+          <w:tab w:val="num" w:pos="3600"/>
+        </w:tabs>
+        <w:ind w:left="3600" w:hanging="360"/>
+      </w:pPr>
     </w:lvl>
   </w:abstractNum>
   <w:num w:numId="1">
@@ -775,9 +1243,6 @@
   <w:num w:numId="6">
     <w:abstractNumId w:val="6"/>
   </w:num>
-  <w:num w:numId="7">
-    <w:abstractNumId w:val="7"/>
-  </w:num>
 </w:numbering>
 </file>
 
@@ -788,15 +1253,12 @@
       <w:rPr>
         <w:rFonts w:ascii="Liberation Serif" w:hAnsi="Liberation Serif" w:eastAsia="NSimSun" w:cs="Arial"/>
         <w:kern w:val="2"/>
-        <w:sz w:val="24"/>
         <w:szCs w:val="24"/>
         <w:lang w:val="ru-RU" w:eastAsia="zh-CN" w:bidi="hi-IN"/>
       </w:rPr>
     </w:rPrDefault>
     <w:pPrDefault>
-      <w:pPr>
-        <w:widowControl/>
-      </w:pPr>
+      <w:pPr/>
     </w:pPrDefault>
   </w:docDefaults>
   <w:style w:type="paragraph" w:styleId="Normal">
@@ -804,6 +1266,8 @@
     <w:qFormat/>
     <w:pPr>
       <w:widowControl/>
+      <w:bidi w:val="0"/>
+      <w:jc w:val="left"/>
     </w:pPr>
     <w:rPr>
       <w:rFonts w:ascii="Liberation Serif" w:hAnsi="Liberation Serif" w:eastAsia="NSimSun" w:cs="Arial"/>
@@ -871,6 +1335,41 @@
     <w:qFormat/>
     <w:rPr/>
   </w:style>
+  <w:style w:type="character" w:styleId="ListLabel1">
+    <w:name w:val="ListLabel 1"/>
+    <w:qFormat/>
+    <w:rPr>
+      <w:rFonts w:cs="Symbol"/>
+    </w:rPr>
+  </w:style>
+  <w:style w:type="character" w:styleId="ListLabel2">
+    <w:name w:val="ListLabel 2"/>
+    <w:qFormat/>
+    <w:rPr>
+      <w:rFonts w:cs="Symbol"/>
+    </w:rPr>
+  </w:style>
+  <w:style w:type="character" w:styleId="ListLabel3">
+    <w:name w:val="ListLabel 3"/>
+    <w:qFormat/>
+    <w:rPr>
+      <w:rFonts w:cs="Symbol"/>
+    </w:rPr>
+  </w:style>
+  <w:style w:type="character" w:styleId="ListLabel4">
+    <w:name w:val="ListLabel 4"/>
+    <w:qFormat/>
+    <w:rPr>
+      <w:rFonts w:cs="Symbol"/>
+    </w:rPr>
+  </w:style>
+  <w:style w:type="character" w:styleId="ListLabel5">
+    <w:name w:val="ListLabel 5"/>
+    <w:qFormat/>
+    <w:rPr>
+      <w:rFonts w:cs="Liberation Serif"/>
+    </w:rPr>
+  </w:style>
   <w:style w:type="paragraph" w:styleId="Style13">
     <w:name w:val="Заголовок"/>
     <w:basedOn w:val="Normal"/>
@@ -946,10 +1445,7 @@
     <w:qFormat/>
     <w:pPr>
       <w:widowControl/>
-      <w:numPr>
-        <w:ilvl w:val="0"/>
-        <w:numId w:val="7"/>
-      </w:numPr>
+      <w:bidi w:val="0"/>
       <w:jc w:val="both"/>
     </w:pPr>
     <w:rPr>

</xml_diff>